<commit_message>
Made a relational schema based on the database
</commit_message>
<xml_diff>
--- a/M2 due mar 9/relational schema.docx
+++ b/M2 due mar 9/relational schema.docx
@@ -13,876 +13,389 @@
         <w:rPr>
           <w:noProof/>
         </w:rPr>
-        <w:t>Relations Based on E/R Diagram</w:t>
-      </w:r>
-    </w:p>
-    <w:p>
-      <w:pPr>
-        <w:pStyle w:val="Heading2"/>
-        <w:rPr>
-          <w:noProof/>
-        </w:rPr>
-      </w:pPr>
-      <w:r>
-        <w:rPr>
-          <w:noProof/>
-        </w:rPr>
-        <w:t>Relations</w:t>
-      </w:r>
-    </w:p>
-    <w:p>
-      <w:pPr>
-        <w:pStyle w:val="Heading3"/>
-        <w:rPr>
-          <w:noProof/>
-        </w:rPr>
-      </w:pPr>
-      <w:r>
-        <w:rPr>
-          <w:noProof/>
-        </w:rPr>
-        <w:t>Entities</w:t>
-      </w:r>
-    </w:p>
-    <w:p>
-      <w:pPr>
-        <w:pStyle w:val="NoSpacing"/>
-        <w:rPr>
-          <w:rFonts w:ascii="Times New Roman" w:eastAsia="Times New Roman" w:hAnsi="Times New Roman" w:cs="Times New Roman"/>
-          <w:noProof/>
-          <w:sz w:val="24"/>
-          <w:szCs w:val="24"/>
-        </w:rPr>
-      </w:pPr>
-      <w:r>
-        <w:rPr>
-          <w:rFonts w:eastAsia="Times New Roman"/>
-          <w:noProof/>
-        </w:rPr>
-        <w:t>Song(</w:t>
-      </w:r>
-      <w:r>
-        <w:rPr>
-          <w:rFonts w:eastAsia="Times New Roman"/>
-          <w:noProof/>
-          <w:u w:val="single"/>
-        </w:rPr>
-        <w:t>sID</w:t>
-      </w:r>
-      <w:r>
-        <w:rPr>
-          <w:rFonts w:eastAsia="Times New Roman"/>
-          <w:noProof/>
-        </w:rPr>
-        <w:t>, title, length, date_recorded, bpm, lyrics)</w:t>
-      </w:r>
-    </w:p>
-    <w:p>
-      <w:pPr>
-        <w:pStyle w:val="NoSpacing"/>
-        <w:rPr>
-          <w:rFonts w:ascii="Times New Roman" w:eastAsia="Times New Roman" w:hAnsi="Times New Roman" w:cs="Times New Roman"/>
-          <w:noProof/>
-          <w:sz w:val="24"/>
-          <w:szCs w:val="24"/>
-        </w:rPr>
-      </w:pPr>
-      <w:r>
-        <w:rPr>
-          <w:rFonts w:eastAsia="Times New Roman"/>
-          <w:noProof/>
-        </w:rPr>
-        <w:t>Artist(</w:t>
-      </w:r>
-      <w:r>
-        <w:rPr>
-          <w:rFonts w:eastAsia="Times New Roman"/>
-          <w:noProof/>
-          <w:u w:val="single"/>
-        </w:rPr>
-        <w:t>artID</w:t>
-      </w:r>
-      <w:r>
-        <w:rPr>
-          <w:rFonts w:eastAsia="Times New Roman"/>
-          <w:noProof/>
-        </w:rPr>
-        <w:t>, name, description, date_formed)</w:t>
-      </w:r>
-    </w:p>
-    <w:p>
-      <w:pPr>
-        <w:pStyle w:val="NoSpacing"/>
-        <w:rPr>
-          <w:rFonts w:ascii="Times New Roman" w:eastAsia="Times New Roman" w:hAnsi="Times New Roman" w:cs="Times New Roman"/>
-          <w:noProof/>
-          <w:sz w:val="24"/>
-          <w:szCs w:val="24"/>
-        </w:rPr>
-      </w:pPr>
-      <w:r>
-        <w:rPr>
-          <w:rFonts w:eastAsia="Times New Roman"/>
-          <w:noProof/>
-        </w:rPr>
-        <w:t>Album(</w:t>
-      </w:r>
-      <w:r>
-        <w:rPr>
-          <w:rFonts w:eastAsia="Times New Roman"/>
-          <w:noProof/>
-          <w:u w:val="single"/>
-        </w:rPr>
-        <w:t>albID</w:t>
-      </w:r>
-      <w:r>
-        <w:rPr>
-          <w:rFonts w:eastAsia="Times New Roman"/>
-          <w:noProof/>
-        </w:rPr>
-        <w:t>, title, date_released, artwork)</w:t>
-      </w:r>
-    </w:p>
-    <w:p>
-      <w:pPr>
-        <w:pStyle w:val="NoSpacing"/>
-        <w:rPr>
-          <w:rFonts w:ascii="Times New Roman" w:eastAsia="Times New Roman" w:hAnsi="Times New Roman" w:cs="Times New Roman"/>
-          <w:noProof/>
-          <w:sz w:val="24"/>
-          <w:szCs w:val="24"/>
-        </w:rPr>
-      </w:pPr>
-      <w:r>
-        <w:rPr>
-          <w:rFonts w:eastAsia="Times New Roman"/>
-          <w:noProof/>
-        </w:rPr>
-        <w:t>Product(pID, price)</w:t>
-      </w:r>
-    </w:p>
-    <w:p>
-      <w:pPr>
-        <w:pStyle w:val="NoSpacing"/>
-        <w:rPr>
-          <w:rFonts w:ascii="Times New Roman" w:eastAsia="Times New Roman" w:hAnsi="Times New Roman" w:cs="Times New Roman"/>
-          <w:noProof/>
-          <w:sz w:val="24"/>
-          <w:szCs w:val="24"/>
-        </w:rPr>
-      </w:pPr>
-      <w:r>
-        <w:rPr>
-          <w:rFonts w:eastAsia="Times New Roman"/>
-          <w:noProof/>
-        </w:rPr>
-        <w:t>Genre(</w:t>
-      </w:r>
-      <w:r>
-        <w:rPr>
-          <w:rFonts w:eastAsia="Times New Roman"/>
-          <w:noProof/>
-          <w:u w:val="single"/>
-        </w:rPr>
-        <w:t>genID</w:t>
-      </w:r>
-      <w:r>
-        <w:rPr>
-          <w:rFonts w:eastAsia="Times New Roman"/>
-          <w:noProof/>
-        </w:rPr>
+        <w:t>Revised Relational Schema</w:t>
+      </w:r>
+    </w:p>
+    <w:p>
+      <w:pPr>
+        <w:spacing w:after="0"/>
+      </w:pPr>
+      <w:r>
+        <w:t>Product (</w:t>
+      </w:r>
+      <w:proofErr w:type="gramStart"/>
+      <w:r>
+        <w:rPr>
+          <w:u w:val="single"/>
+        </w:rPr>
+        <w:t>pid</w:t>
+      </w:r>
+      <w:proofErr w:type="gramEnd"/>
+      <w:r>
+        <w:t>, price)</w:t>
+      </w:r>
+    </w:p>
+    <w:p>
+      <w:pPr>
+        <w:spacing w:after="0"/>
+      </w:pPr>
+      <w:r>
+        <w:t>Language (</w:t>
+      </w:r>
+      <w:r>
+        <w:rPr>
+          <w:u w:val="single"/>
+        </w:rPr>
+        <w:t>langid</w:t>
+      </w:r>
+      <w:r>
         <w:t>, name)</w:t>
       </w:r>
     </w:p>
     <w:p>
       <w:pPr>
-        <w:pStyle w:val="NoSpacing"/>
-        <w:rPr>
-          <w:rFonts w:ascii="Times New Roman" w:eastAsia="Times New Roman" w:hAnsi="Times New Roman" w:cs="Times New Roman"/>
-          <w:noProof/>
-          <w:sz w:val="24"/>
-          <w:szCs w:val="24"/>
-        </w:rPr>
-      </w:pPr>
-      <w:r>
-        <w:rPr>
-          <w:rFonts w:eastAsia="Times New Roman"/>
-          <w:noProof/>
-        </w:rPr>
-        <w:t>Customer(</w:t>
-      </w:r>
-      <w:r>
-        <w:rPr>
-          <w:rFonts w:eastAsia="Times New Roman"/>
-          <w:noProof/>
-          <w:u w:val="single"/>
-        </w:rPr>
-        <w:t>cID</w:t>
-      </w:r>
-      <w:r>
-        <w:rPr>
-          <w:rFonts w:eastAsia="Times New Roman"/>
-          <w:noProof/>
-        </w:rPr>
-        <w:t>, name, email, credit_card_number, birthdate, password)</w:t>
-      </w:r>
-    </w:p>
-    <w:p>
-      <w:pPr>
-        <w:pStyle w:val="NoSpacing"/>
-        <w:rPr>
-          <w:rFonts w:ascii="Times New Roman" w:eastAsia="Times New Roman" w:hAnsi="Times New Roman" w:cs="Times New Roman"/>
-          <w:noProof/>
-          <w:sz w:val="24"/>
-          <w:szCs w:val="24"/>
-        </w:rPr>
-      </w:pPr>
-      <w:r>
-        <w:rPr>
-          <w:rFonts w:eastAsia="Times New Roman"/>
-          <w:noProof/>
-        </w:rPr>
-        <w:t>Order(</w:t>
-      </w:r>
-      <w:r>
-        <w:rPr>
-          <w:rFonts w:eastAsia="Times New Roman"/>
-          <w:noProof/>
-          <w:u w:val="single"/>
-        </w:rPr>
-        <w:t xml:space="preserve">oID, </w:t>
-      </w:r>
-      <w:r>
-        <w:rPr>
-          <w:rFonts w:eastAsia="Times New Roman"/>
-          <w:noProof/>
-        </w:rPr>
-        <w:t>date, price)</w:t>
-      </w:r>
-    </w:p>
-    <w:p>
-      <w:pPr>
-        <w:pStyle w:val="NoSpacing"/>
-        <w:rPr>
-          <w:rFonts w:ascii="Times New Roman" w:eastAsia="Times New Roman" w:hAnsi="Times New Roman" w:cs="Times New Roman"/>
-          <w:noProof/>
-          <w:sz w:val="24"/>
-          <w:szCs w:val="24"/>
-        </w:rPr>
-      </w:pPr>
-      <w:r>
-        <w:rPr>
-          <w:rFonts w:eastAsia="Times New Roman"/>
-          <w:noProof/>
-        </w:rPr>
-        <w:t>Country(</w:t>
-      </w:r>
-      <w:r>
-        <w:rPr>
-          <w:rFonts w:eastAsia="Times New Roman"/>
-          <w:noProof/>
-          <w:u w:val="single"/>
-        </w:rPr>
-        <w:t>coID,</w:t>
-      </w:r>
-      <w:r>
-        <w:rPr>
-          <w:rFonts w:eastAsia="Times New Roman"/>
-          <w:noProof/>
-        </w:rPr>
-        <w:t xml:space="preserve"> name)</w:t>
-      </w:r>
-    </w:p>
-    <w:p>
-      <w:pPr>
-        <w:pStyle w:val="NoSpacing"/>
-        <w:rPr>
-          <w:rFonts w:ascii="Times New Roman" w:eastAsia="Times New Roman" w:hAnsi="Times New Roman" w:cs="Times New Roman"/>
-          <w:noProof/>
-          <w:sz w:val="24"/>
-          <w:szCs w:val="24"/>
-        </w:rPr>
-      </w:pPr>
-      <w:r>
-        <w:rPr>
-          <w:rFonts w:eastAsia="Times New Roman"/>
-          <w:noProof/>
-        </w:rPr>
-        <w:t>Language(</w:t>
-      </w:r>
-      <w:r>
-        <w:rPr>
-          <w:rFonts w:eastAsia="Times New Roman"/>
-          <w:noProof/>
-          <w:u w:val="single"/>
-        </w:rPr>
-        <w:t>langID,</w:t>
-      </w:r>
-      <w:r>
-        <w:rPr>
-          <w:rFonts w:eastAsia="Times New Roman"/>
-          <w:noProof/>
-        </w:rPr>
-        <w:t xml:space="preserve"> name)</w:t>
-      </w:r>
-    </w:p>
-    <w:p>
-      <w:pPr>
-        <w:pStyle w:val="NoSpacing"/>
-        <w:rPr>
-          <w:rFonts w:eastAsia="Times New Roman"/>
-          <w:noProof/>
-        </w:rPr>
-      </w:pPr>
-      <w:r>
-        <w:rPr>
-          <w:rFonts w:eastAsia="Times New Roman"/>
-          <w:noProof/>
-        </w:rPr>
-        <w:t>Format(</w:t>
-      </w:r>
-      <w:r>
-        <w:rPr>
-          <w:rFonts w:eastAsia="Times New Roman"/>
-          <w:noProof/>
-          <w:u w:val="single"/>
-        </w:rPr>
-        <w:t>fID,</w:t>
-      </w:r>
-      <w:r>
-        <w:rPr>
-          <w:rFonts w:eastAsia="Times New Roman"/>
-          <w:noProof/>
-        </w:rPr>
-        <w:t xml:space="preserve"> extension)</w:t>
-      </w:r>
-    </w:p>
-    <w:p>
-      <w:pPr>
-        <w:pStyle w:val="Heading3"/>
-        <w:rPr>
-          <w:noProof/>
-        </w:rPr>
-      </w:pPr>
-      <w:r>
-        <w:rPr>
-          <w:noProof/>
-        </w:rPr>
-        <w:t>Relationships</w:t>
-      </w:r>
-    </w:p>
-    <w:p>
-      <w:pPr>
-        <w:pStyle w:val="NoSpacing"/>
-        <w:rPr>
-          <w:rFonts w:ascii="Times New Roman" w:eastAsia="Times New Roman" w:hAnsi="Times New Roman" w:cs="Times New Roman"/>
-          <w:noProof/>
-          <w:sz w:val="24"/>
-          <w:szCs w:val="24"/>
-        </w:rPr>
-      </w:pPr>
-      <w:r>
-        <w:rPr>
-          <w:rFonts w:eastAsia="Times New Roman"/>
-          <w:noProof/>
-        </w:rPr>
-        <w:t>wrote(</w:t>
-      </w:r>
-      <w:r>
-        <w:rPr>
-          <w:rFonts w:eastAsia="Times New Roman"/>
-          <w:noProof/>
-          <w:u w:val="single"/>
-        </w:rPr>
-        <w:t>artID, sID</w:t>
-      </w:r>
-      <w:r>
-        <w:rPr>
-          <w:rFonts w:eastAsia="Times New Roman"/>
-          <w:noProof/>
-        </w:rPr>
-        <w:t>)</w:t>
-      </w:r>
-    </w:p>
-    <w:p>
-      <w:pPr>
-        <w:pStyle w:val="NoSpacing"/>
-        <w:rPr>
-          <w:rFonts w:ascii="Times New Roman" w:eastAsia="Times New Roman" w:hAnsi="Times New Roman" w:cs="Times New Roman"/>
-          <w:noProof/>
-          <w:sz w:val="24"/>
-          <w:szCs w:val="24"/>
-        </w:rPr>
-      </w:pPr>
-      <w:r>
-        <w:rPr>
-          <w:rFonts w:eastAsia="Times New Roman"/>
-          <w:noProof/>
-        </w:rPr>
-        <w:t>album_artist_in(</w:t>
-      </w:r>
-      <w:r>
-        <w:rPr>
-          <w:rFonts w:eastAsia="Times New Roman"/>
-          <w:noProof/>
-          <w:u w:val="single"/>
-        </w:rPr>
-        <w:t>artID</w:t>
-      </w:r>
-      <w:r>
-        <w:rPr>
-          <w:rFonts w:eastAsia="Times New Roman"/>
-          <w:noProof/>
-        </w:rPr>
-        <w:t>, albID)</w:t>
-      </w:r>
-    </w:p>
-    <w:p>
-      <w:pPr>
-        <w:pStyle w:val="NoSpacing"/>
-        <w:rPr>
-          <w:rFonts w:ascii="Times New Roman" w:eastAsia="Times New Roman" w:hAnsi="Times New Roman" w:cs="Times New Roman"/>
-          <w:noProof/>
-          <w:sz w:val="24"/>
-          <w:szCs w:val="24"/>
-        </w:rPr>
-      </w:pPr>
-      <w:r>
-        <w:rPr>
-          <w:rFonts w:eastAsia="Times New Roman"/>
-          <w:noProof/>
-        </w:rPr>
-        <w:t>track_in(</w:t>
-      </w:r>
-      <w:r>
-        <w:rPr>
-          <w:rFonts w:eastAsia="Times New Roman"/>
-          <w:noProof/>
-          <w:u w:val="single"/>
-        </w:rPr>
-        <w:t>sID</w:t>
-      </w:r>
-      <w:r>
-        <w:rPr>
-          <w:rFonts w:eastAsia="Times New Roman"/>
-          <w:noProof/>
-        </w:rPr>
-        <w:t>, albID, track_number)</w:t>
-      </w:r>
-    </w:p>
-    <w:p>
-      <w:pPr>
-        <w:pStyle w:val="NoSpacing"/>
-        <w:rPr>
-          <w:rFonts w:ascii="Times New Roman" w:eastAsia="Times New Roman" w:hAnsi="Times New Roman" w:cs="Times New Roman"/>
-          <w:noProof/>
-          <w:sz w:val="24"/>
-          <w:szCs w:val="24"/>
-        </w:rPr>
-      </w:pPr>
-      <w:r>
-        <w:rPr>
-          <w:rFonts w:eastAsia="Times New Roman"/>
-          <w:noProof/>
-        </w:rPr>
-        <w:t>associated_with(</w:t>
-      </w:r>
-      <w:r>
-        <w:rPr>
-          <w:rFonts w:eastAsia="Times New Roman"/>
-          <w:noProof/>
-          <w:u w:val="single"/>
-        </w:rPr>
-        <w:t>sID, genID</w:t>
-      </w:r>
-      <w:r>
-        <w:rPr>
-          <w:rFonts w:eastAsia="Times New Roman"/>
-          <w:noProof/>
-        </w:rPr>
-        <w:t>)</w:t>
-      </w:r>
-    </w:p>
-    <w:p>
-      <w:pPr>
-        <w:pStyle w:val="NoSpacing"/>
-        <w:rPr>
-          <w:rFonts w:ascii="Times New Roman" w:eastAsia="Times New Roman" w:hAnsi="Times New Roman" w:cs="Times New Roman"/>
-          <w:noProof/>
-          <w:sz w:val="24"/>
-          <w:szCs w:val="24"/>
-        </w:rPr>
-      </w:pPr>
-      <w:r>
-        <w:rPr>
-          <w:rFonts w:eastAsia="Times New Roman"/>
-          <w:noProof/>
-        </w:rPr>
-        <w:t xml:space="preserve">places(cID, </w:t>
-      </w:r>
-      <w:r>
-        <w:rPr>
-          <w:rFonts w:eastAsia="Times New Roman"/>
-          <w:noProof/>
-          <w:u w:val="single"/>
-        </w:rPr>
-        <w:t>oID</w:t>
-      </w:r>
-      <w:r>
-        <w:rPr>
-          <w:rFonts w:eastAsia="Times New Roman"/>
-          <w:noProof/>
-        </w:rPr>
-        <w:t>)</w:t>
-      </w:r>
-    </w:p>
-    <w:p>
-      <w:pPr>
-        <w:pStyle w:val="NoSpacing"/>
-        <w:rPr>
-          <w:rFonts w:ascii="Times New Roman" w:eastAsia="Times New Roman" w:hAnsi="Times New Roman" w:cs="Times New Roman"/>
-          <w:noProof/>
-          <w:sz w:val="24"/>
-          <w:szCs w:val="24"/>
-        </w:rPr>
-      </w:pPr>
-      <w:r>
-        <w:rPr>
-          <w:rFonts w:eastAsia="Times New Roman"/>
-          <w:noProof/>
-          <w:shd w:val="clear" w:color="auto" w:fill="FFFFFF"/>
-        </w:rPr>
-        <w:t>contains_product(</w:t>
-      </w:r>
-      <w:r>
-        <w:rPr>
-          <w:rFonts w:eastAsia="Times New Roman"/>
-          <w:noProof/>
-          <w:u w:val="single"/>
-          <w:shd w:val="clear" w:color="auto" w:fill="FFFFFF"/>
-        </w:rPr>
-        <w:t>oID</w:t>
-      </w:r>
-      <w:r>
-        <w:rPr>
-          <w:rFonts w:eastAsia="Times New Roman"/>
-          <w:noProof/>
-          <w:shd w:val="clear" w:color="auto" w:fill="FFFFFF"/>
-        </w:rPr>
-        <w:t>, pID)</w:t>
-      </w:r>
-    </w:p>
-    <w:p>
-      <w:pPr>
-        <w:pStyle w:val="NoSpacing"/>
-        <w:rPr>
-          <w:rFonts w:ascii="Times New Roman" w:eastAsia="Times New Roman" w:hAnsi="Times New Roman" w:cs="Times New Roman"/>
-          <w:noProof/>
-          <w:sz w:val="24"/>
-          <w:szCs w:val="24"/>
-        </w:rPr>
-      </w:pPr>
-      <w:r>
-        <w:rPr>
-          <w:rFonts w:eastAsia="Times New Roman"/>
-          <w:noProof/>
-        </w:rPr>
-        <w:t>song_is_a(</w:t>
-      </w:r>
-      <w:r>
-        <w:rPr>
-          <w:rFonts w:eastAsia="Times New Roman"/>
-          <w:noProof/>
-          <w:u w:val="single"/>
-        </w:rPr>
-        <w:t>pID, sID</w:t>
-      </w:r>
-      <w:r>
-        <w:rPr>
-          <w:rFonts w:eastAsia="Times New Roman"/>
-          <w:noProof/>
-        </w:rPr>
-        <w:t>)</w:t>
-      </w:r>
-    </w:p>
-    <w:p>
-      <w:pPr>
-        <w:pStyle w:val="NoSpacing"/>
-        <w:rPr>
-          <w:rFonts w:ascii="Times New Roman" w:eastAsia="Times New Roman" w:hAnsi="Times New Roman" w:cs="Times New Roman"/>
-          <w:noProof/>
-          <w:sz w:val="24"/>
-          <w:szCs w:val="24"/>
-        </w:rPr>
-      </w:pPr>
-      <w:r>
-        <w:rPr>
-          <w:rFonts w:eastAsia="Times New Roman"/>
-          <w:noProof/>
-        </w:rPr>
-        <w:t>album_is_a(</w:t>
-      </w:r>
-      <w:r>
-        <w:rPr>
-          <w:rFonts w:eastAsia="Times New Roman"/>
-          <w:noProof/>
-          <w:u w:val="single"/>
-        </w:rPr>
-        <w:t>pID, albID</w:t>
-      </w:r>
-      <w:r>
-        <w:rPr>
-          <w:rFonts w:eastAsia="Times New Roman"/>
-          <w:noProof/>
-        </w:rPr>
-        <w:t>)</w:t>
-      </w:r>
-    </w:p>
-    <w:p>
-      <w:pPr>
-        <w:pStyle w:val="NoSpacing"/>
-        <w:rPr>
-          <w:rFonts w:ascii="Times New Roman" w:eastAsia="Times New Roman" w:hAnsi="Times New Roman" w:cs="Times New Roman"/>
-          <w:noProof/>
-          <w:sz w:val="24"/>
-          <w:szCs w:val="24"/>
-        </w:rPr>
-      </w:pPr>
-      <w:r>
-        <w:rPr>
-          <w:rFonts w:eastAsia="Times New Roman"/>
-          <w:noProof/>
-          <w:shd w:val="clear" w:color="auto" w:fill="FFFFFF"/>
-        </w:rPr>
-        <w:t>rates(</w:t>
-      </w:r>
-      <w:r>
-        <w:rPr>
-          <w:rFonts w:eastAsia="Times New Roman"/>
-          <w:noProof/>
-          <w:u w:val="single"/>
-          <w:shd w:val="clear" w:color="auto" w:fill="FFFFFF"/>
-        </w:rPr>
-        <w:t>sID, cID</w:t>
-      </w:r>
-      <w:r>
-        <w:rPr>
-          <w:rFonts w:eastAsia="Times New Roman"/>
-          <w:noProof/>
-          <w:shd w:val="clear" w:color="auto" w:fill="FFFFFF"/>
-        </w:rPr>
-        <w:t>, rating)</w:t>
-      </w:r>
-      <w:r>
-        <w:rPr>
-          <w:rFonts w:eastAsia="Times New Roman"/>
-          <w:noProof/>
-          <w:shd w:val="clear" w:color="auto" w:fill="FFFFFF"/>
-        </w:rPr>
+        <w:spacing w:after="0"/>
+      </w:pPr>
+      <w:r>
+        <w:t>Country (</w:t>
+      </w:r>
+      <w:r>
+        <w:rPr>
+          <w:u w:val="single"/>
+        </w:rPr>
+        <w:t>coid</w:t>
+      </w:r>
+      <w:r>
+        <w:t>, name, tax_rate, language_id from language)</w:t>
+      </w:r>
+    </w:p>
+    <w:p>
+      <w:pPr>
+        <w:spacing w:after="0"/>
+      </w:pPr>
+      <w:r>
+        <w:t>Format (</w:t>
+      </w:r>
+      <w:r>
+        <w:rPr>
+          <w:u w:val="single"/>
+        </w:rPr>
+        <w:t>fid</w:t>
+      </w:r>
+      <w:r>
+        <w:t>, extension)</w:t>
+      </w:r>
+    </w:p>
+    <w:p>
+      <w:pPr>
+        <w:spacing w:after="0"/>
+      </w:pPr>
+      <w:r>
+        <w:t>Song (</w:t>
+      </w:r>
+      <w:proofErr w:type="gramStart"/>
+      <w:r>
+        <w:rPr>
+          <w:u w:val="single"/>
+        </w:rPr>
+        <w:t>pid</w:t>
+      </w:r>
+      <w:proofErr w:type="gramEnd"/>
+      <w:r>
+        <w:t xml:space="preserve"> from Product, title, date_recorded, bpm, lyrics, </w:t>
+      </w:r>
+    </w:p>
+    <w:p>
+      <w:pPr>
+        <w:spacing w:after="0"/>
+        <w:ind w:firstLine="720"/>
+      </w:pPr>
+      <w:proofErr w:type="gramStart"/>
+      <w:r>
+        <w:t>language_id</w:t>
+      </w:r>
+      <w:proofErr w:type="gramEnd"/>
+      <w:r>
+        <w:t xml:space="preserve"> from Language, format_id from Format)</w:t>
+      </w:r>
+    </w:p>
+    <w:p>
+      <w:pPr>
+        <w:spacing w:after="0"/>
+      </w:pPr>
+      <w:r>
+        <w:t>Artist (</w:t>
+      </w:r>
+      <w:r>
+        <w:rPr>
+          <w:u w:val="single"/>
+        </w:rPr>
+        <w:t>artid</w:t>
+      </w:r>
+      <w:r>
+        <w:t>, name, description, date_formed, location_of_origin_id from Country)</w:t>
+      </w:r>
+    </w:p>
+    <w:p>
+      <w:pPr>
+        <w:spacing w:after="0"/>
+      </w:pPr>
+      <w:r>
+        <w:t>Album (</w:t>
+      </w:r>
+      <w:proofErr w:type="gramStart"/>
+      <w:r>
+        <w:rPr>
+          <w:u w:val="single"/>
+        </w:rPr>
+        <w:t>pid</w:t>
+      </w:r>
+      <w:proofErr w:type="gramEnd"/>
+      <w:r>
+        <w:t xml:space="preserve"> from Product, name, date_released, artwork)</w:t>
+      </w:r>
+    </w:p>
+    <w:p>
+      <w:pPr>
+        <w:spacing w:after="0"/>
+      </w:pPr>
+      <w:r>
+        <w:t>Genre (</w:t>
+      </w:r>
+      <w:r>
+        <w:rPr>
+          <w:u w:val="single"/>
+        </w:rPr>
+        <w:t>genid</w:t>
+      </w:r>
+      <w:r>
+        <w:t>, name)</w:t>
+      </w:r>
+    </w:p>
+    <w:p>
+      <w:pPr>
+        <w:spacing w:after="0"/>
+      </w:pPr>
+      <w:r>
+        <w:t>Customer (</w:t>
+      </w:r>
+      <w:r>
+        <w:rPr>
+          <w:u w:val="single"/>
+        </w:rPr>
+        <w:t>cid</w:t>
+      </w:r>
+      <w:r>
+        <w:t>, firstname, lastname, email, credit_card_number, birthdate, password,</w:t>
+      </w:r>
+    </w:p>
+    <w:p>
+      <w:pPr>
+        <w:spacing w:after="0"/>
+      </w:pPr>
+      <w:r>
         <w:tab/>
-      </w:r>
-    </w:p>
-    <w:p>
-      <w:pPr>
-        <w:pStyle w:val="NoSpacing"/>
-        <w:rPr>
-          <w:rFonts w:ascii="Times New Roman" w:eastAsia="Times New Roman" w:hAnsi="Times New Roman" w:cs="Times New Roman"/>
-          <w:noProof/>
-          <w:sz w:val="24"/>
-          <w:szCs w:val="24"/>
-        </w:rPr>
-      </w:pPr>
-      <w:r>
-        <w:rPr>
-          <w:rFonts w:eastAsia="Times New Roman"/>
-          <w:noProof/>
-        </w:rPr>
-        <w:t>is_located_in(</w:t>
-      </w:r>
-      <w:r>
-        <w:rPr>
-          <w:rFonts w:eastAsia="Times New Roman"/>
-          <w:noProof/>
-          <w:u w:val="single"/>
-        </w:rPr>
-        <w:t>cID</w:t>
-      </w:r>
-      <w:r>
-        <w:rPr>
-          <w:rFonts w:eastAsia="Times New Roman"/>
-          <w:noProof/>
-        </w:rPr>
-        <w:t>, coID)</w:t>
-      </w:r>
-    </w:p>
-    <w:p>
-      <w:pPr>
-        <w:pStyle w:val="NoSpacing"/>
-        <w:rPr>
-          <w:rFonts w:ascii="Times New Roman" w:eastAsia="Times New Roman" w:hAnsi="Times New Roman" w:cs="Times New Roman"/>
-          <w:noProof/>
-          <w:sz w:val="24"/>
-          <w:szCs w:val="24"/>
-        </w:rPr>
-      </w:pPr>
-      <w:r>
-        <w:rPr>
-          <w:rFonts w:eastAsia="Times New Roman"/>
-          <w:noProof/>
-        </w:rPr>
-        <w:t>is_from(</w:t>
-      </w:r>
-      <w:r>
-        <w:rPr>
-          <w:rFonts w:eastAsia="Times New Roman"/>
-          <w:noProof/>
-          <w:u w:val="single"/>
-        </w:rPr>
-        <w:t>artID</w:t>
-      </w:r>
-      <w:r>
-        <w:rPr>
-          <w:rFonts w:eastAsia="Times New Roman"/>
-          <w:noProof/>
-        </w:rPr>
-        <w:t>, coID)</w:t>
-      </w:r>
-    </w:p>
-    <w:p>
-      <w:pPr>
-        <w:pStyle w:val="NoSpacing"/>
-        <w:rPr>
-          <w:rFonts w:ascii="Times New Roman" w:eastAsia="Times New Roman" w:hAnsi="Times New Roman" w:cs="Times New Roman"/>
-          <w:noProof/>
-          <w:sz w:val="24"/>
-          <w:szCs w:val="24"/>
-        </w:rPr>
-      </w:pPr>
-      <w:r>
-        <w:rPr>
-          <w:rFonts w:eastAsia="Times New Roman"/>
-          <w:noProof/>
-        </w:rPr>
-        <w:t>speaks(</w:t>
-      </w:r>
-      <w:r>
-        <w:rPr>
-          <w:rFonts w:eastAsia="Times New Roman"/>
-          <w:noProof/>
-          <w:u w:val="single"/>
-        </w:rPr>
-        <w:t>coID</w:t>
-      </w:r>
-      <w:r>
-        <w:rPr>
-          <w:rFonts w:eastAsia="Times New Roman"/>
-          <w:noProof/>
-        </w:rPr>
-        <w:t>, langID)</w:t>
-      </w:r>
-    </w:p>
-    <w:p>
-      <w:pPr>
-        <w:pStyle w:val="NoSpacing"/>
-        <w:rPr>
-          <w:rFonts w:ascii="Times New Roman" w:eastAsia="Times New Roman" w:hAnsi="Times New Roman" w:cs="Times New Roman"/>
-          <w:noProof/>
-          <w:sz w:val="24"/>
-          <w:szCs w:val="24"/>
-        </w:rPr>
-      </w:pPr>
-      <w:r>
-        <w:rPr>
-          <w:rFonts w:eastAsia="Times New Roman"/>
-          <w:noProof/>
-        </w:rPr>
-        <w:t>communicates_in(</w:t>
-      </w:r>
-      <w:r>
-        <w:rPr>
-          <w:rFonts w:eastAsia="Times New Roman"/>
-          <w:noProof/>
-          <w:u w:val="single"/>
-        </w:rPr>
-        <w:t>cID</w:t>
-      </w:r>
-      <w:r>
-        <w:rPr>
-          <w:rFonts w:eastAsia="Times New Roman"/>
-          <w:noProof/>
-        </w:rPr>
-        <w:t>, langID)</w:t>
-      </w:r>
-    </w:p>
-    <w:p>
-      <w:pPr>
-        <w:pStyle w:val="NoSpacing"/>
-        <w:rPr>
-          <w:rFonts w:ascii="Times New Roman" w:eastAsia="Times New Roman" w:hAnsi="Times New Roman" w:cs="Times New Roman"/>
-          <w:noProof/>
-          <w:sz w:val="24"/>
-          <w:szCs w:val="24"/>
-        </w:rPr>
-      </w:pPr>
-      <w:r>
-        <w:rPr>
-          <w:rFonts w:eastAsia="Times New Roman"/>
-          <w:noProof/>
-        </w:rPr>
-        <w:t>is_written_in(</w:t>
-      </w:r>
-      <w:r>
-        <w:rPr>
-          <w:rFonts w:eastAsia="Times New Roman"/>
-          <w:noProof/>
-          <w:u w:val="single"/>
-        </w:rPr>
-        <w:t>sID, langID</w:t>
-      </w:r>
-      <w:r>
-        <w:rPr>
-          <w:rFonts w:eastAsia="Times New Roman"/>
-          <w:noProof/>
-        </w:rPr>
-        <w:t>)</w:t>
-      </w:r>
-    </w:p>
-    <w:p>
-      <w:pPr>
-        <w:pStyle w:val="NoSpacing"/>
-        <w:rPr>
-          <w:noProof/>
-        </w:rPr>
-      </w:pPr>
-      <w:r>
-        <w:rPr>
-          <w:rFonts w:eastAsia="Times New Roman"/>
-          <w:noProof/>
-        </w:rPr>
-        <w:t>is_in_format(</w:t>
-      </w:r>
-      <w:r>
-        <w:rPr>
-          <w:rFonts w:eastAsia="Times New Roman"/>
-          <w:noProof/>
-          <w:u w:val="single"/>
-        </w:rPr>
-        <w:t>sID</w:t>
-      </w:r>
-      <w:r>
-        <w:rPr>
-          <w:rFonts w:eastAsia="Times New Roman"/>
-          <w:noProof/>
-        </w:rPr>
-        <w:t>, fID)</w:t>
+        <w:t>Location_id from Country, language_id from Language)</w:t>
+      </w:r>
+    </w:p>
+    <w:p>
+      <w:pPr>
+        <w:spacing w:after="0"/>
+      </w:pPr>
+      <w:r>
+        <w:t>Purchase (</w:t>
+      </w:r>
+      <w:r>
+        <w:rPr>
+          <w:u w:val="single"/>
+        </w:rPr>
+        <w:t>purchaseid</w:t>
+      </w:r>
+      <w:r>
+        <w:t>, cid</w:t>
+      </w:r>
+      <w:r>
+        <w:t xml:space="preserve"> from Customer, purchase_date, price)</w:t>
+      </w:r>
+    </w:p>
+    <w:p>
+      <w:pPr>
+        <w:spacing w:after="0"/>
+      </w:pPr>
+      <w:r>
+        <w:t>Song_artist (</w:t>
+      </w:r>
+      <w:r>
+        <w:rPr>
+          <w:u w:val="single"/>
+        </w:rPr>
+        <w:t>artid</w:t>
+      </w:r>
+      <w:r>
+        <w:t xml:space="preserve"> from Artist, </w:t>
+      </w:r>
+      <w:proofErr w:type="gramStart"/>
+      <w:r>
+        <w:rPr>
+          <w:u w:val="single"/>
+        </w:rPr>
+        <w:t>sid</w:t>
+      </w:r>
+      <w:proofErr w:type="gramEnd"/>
+      <w:r>
+        <w:t xml:space="preserve"> from Song)</w:t>
+      </w:r>
+    </w:p>
+    <w:p>
+      <w:pPr>
+        <w:spacing w:after="0"/>
+      </w:pPr>
+      <w:r>
+        <w:t>Album_artist (</w:t>
+      </w:r>
+      <w:r>
+        <w:rPr>
+          <w:u w:val="single"/>
+        </w:rPr>
+        <w:t>artid</w:t>
+      </w:r>
+      <w:r>
+        <w:t xml:space="preserve"> from Artist, </w:t>
+      </w:r>
+      <w:r>
+        <w:rPr>
+          <w:u w:val="single"/>
+        </w:rPr>
+        <w:t>albid</w:t>
+      </w:r>
+      <w:r>
+        <w:t xml:space="preserve"> from Album)</w:t>
+      </w:r>
+    </w:p>
+    <w:p>
+      <w:pPr>
+        <w:spacing w:after="0"/>
+      </w:pPr>
+      <w:r>
+        <w:t>Track (</w:t>
+      </w:r>
+      <w:proofErr w:type="gramStart"/>
+      <w:r>
+        <w:rPr>
+          <w:u w:val="single"/>
+        </w:rPr>
+        <w:t>sid</w:t>
+      </w:r>
+      <w:proofErr w:type="gramEnd"/>
+      <w:r>
+        <w:t xml:space="preserve"> from Song, </w:t>
+      </w:r>
+      <w:r>
+        <w:t>albid</w:t>
+      </w:r>
+      <w:r>
+        <w:t xml:space="preserve"> from Album)</w:t>
+      </w:r>
+    </w:p>
+    <w:p>
+      <w:pPr>
+        <w:spacing w:after="0"/>
+      </w:pPr>
+      <w:r>
+        <w:t>Song_genre (</w:t>
+      </w:r>
+      <w:r>
+        <w:rPr>
+          <w:u w:val="single"/>
+        </w:rPr>
+        <w:t>genid</w:t>
+      </w:r>
+      <w:r>
+        <w:t xml:space="preserve"> from Genre, </w:t>
+      </w:r>
+      <w:proofErr w:type="gramStart"/>
+      <w:r>
+        <w:rPr>
+          <w:u w:val="single"/>
+        </w:rPr>
+        <w:t>sid</w:t>
+      </w:r>
+      <w:proofErr w:type="gramEnd"/>
+      <w:r>
+        <w:t xml:space="preserve"> from Song)</w:t>
+      </w:r>
+    </w:p>
+    <w:p>
+      <w:pPr>
+        <w:spacing w:after="0"/>
+      </w:pPr>
+      <w:r>
+        <w:t>Purchase_product (</w:t>
+      </w:r>
+      <w:r>
+        <w:rPr>
+          <w:u w:val="single"/>
+        </w:rPr>
+        <w:t>purchaseid</w:t>
+      </w:r>
+      <w:r>
+        <w:t xml:space="preserve"> from Purchase, </w:t>
+      </w:r>
+      <w:proofErr w:type="gramStart"/>
+      <w:r>
+        <w:rPr>
+          <w:u w:val="single"/>
+        </w:rPr>
+        <w:t>pid</w:t>
+      </w:r>
+      <w:proofErr w:type="gramEnd"/>
+      <w:r>
+        <w:t xml:space="preserve"> from Product, cost)</w:t>
+      </w:r>
+    </w:p>
+    <w:p>
+      <w:pPr>
+        <w:spacing w:after="0"/>
+      </w:pPr>
+      <w:r>
+        <w:t>Rating (</w:t>
+      </w:r>
+      <w:r>
+        <w:rPr>
+          <w:u w:val="single"/>
+        </w:rPr>
+        <w:t>pi</w:t>
       </w:r>
       <w:bookmarkStart w:id="0" w:name="_GoBack"/>
       <w:bookmarkEnd w:id="0"/>
+      <w:r>
+        <w:rPr>
+          <w:u w:val="single"/>
+        </w:rPr>
+        <w:t>d</w:t>
+      </w:r>
+      <w:r>
+        <w:t xml:space="preserve"> from Product, </w:t>
+      </w:r>
+      <w:r>
+        <w:rPr>
+          <w:u w:val="single"/>
+        </w:rPr>
+        <w:t>cid</w:t>
+      </w:r>
+      <w:r>
+        <w:t xml:space="preserve"> from Customer, rating_amt)</w:t>
+      </w:r>
+    </w:p>
+    <w:p>
+      <w:pPr>
+        <w:spacing w:after="0"/>
+      </w:pPr>
     </w:p>
     <w:sectPr>
-      <w:headerReference w:type="default" r:id="rId7"/>
-      <w:headerReference w:type="first" r:id="rId8"/>
-      <w:footerReference w:type="first" r:id="rId9"/>
+      <w:headerReference w:type="default" r:id="rId8"/>
+      <w:headerReference w:type="first" r:id="rId9"/>
+      <w:footerReference w:type="first" r:id="rId10"/>
       <w:pgSz w:w="12240" w:h="15840" w:code="1"/>
       <w:pgMar w:top="1440" w:right="1440" w:bottom="1440" w:left="1440" w:header="879" w:footer="0" w:gutter="0"/>
       <w:cols w:space="720"/>
@@ -2039,4 +1552,16 @@
   <a:objectDefaults/>
   <a:extraClrSchemeLst/>
 </a:theme>
+</file>
+
+<file path=customXml/item1.xml><?xml version="1.0" encoding="utf-8"?>
+<b:Sources xmlns:b="http://schemas.openxmlformats.org/officeDocument/2006/bibliography" xmlns="http://schemas.openxmlformats.org/officeDocument/2006/bibliography" SelectedStyle="\APA.XSL" StyleName="APA"/>
+</file>
+
+<file path=customXml/itemProps1.xml><?xml version="1.0" encoding="utf-8"?>
+<ds:datastoreItem xmlns:ds="http://schemas.openxmlformats.org/officeDocument/2006/customXml" ds:itemID="{4A8551D7-0352-4C1B-9D2B-98D9B7768493}">
+  <ds:schemaRefs>
+    <ds:schemaRef ds:uri="http://schemas.openxmlformats.org/officeDocument/2006/bibliography"/>
+  </ds:schemaRefs>
+</ds:datastoreItem>
 </file>
</xml_diff>